<commit_message>
Ajout du schema UML et des règles de nomantelature.
</commit_message>
<xml_diff>
--- a/Règles de Nomantelature.docx
+++ b/Règles de Nomantelature.docx
@@ -9,13 +9,89 @@
       <w:r>
         <w:t>Règles de codages</w:t>
       </w:r>
+    </w:p>
+    <w:p/>
+    <w:p>
+      <w:pPr>
+        <w:pStyle w:val="Paragraphedeliste"/>
+        <w:numPr>
+          <w:ilvl w:val="0"/>
+          <w:numId w:val="4"/>
+        </w:numPr>
+      </w:pPr>
+      <w:r>
+        <w:t xml:space="preserve">Les variables membres doivent être précédés de «m» </w:t>
+      </w:r>
+    </w:p>
+    <w:p>
+      <w:pPr>
+        <w:pStyle w:val="Paragraphedeliste"/>
+        <w:numPr>
+          <w:ilvl w:val="0"/>
+          <w:numId w:val="5"/>
+        </w:numPr>
+      </w:pPr>
+      <w:r>
+        <w:t>Ex : mVelocity</w:t>
+      </w:r>
+    </w:p>
+    <w:p/>
+    <w:p>
+      <w:pPr>
+        <w:pStyle w:val="Paragraphedeliste"/>
+        <w:numPr>
+          <w:ilvl w:val="0"/>
+          <w:numId w:val="7"/>
+        </w:numPr>
+      </w:pPr>
+      <w:r>
+        <w:t>Les constantes doivent être en majuscule, séparé par des barres de soulignement</w:t>
+      </w:r>
+    </w:p>
+    <w:p>
+      <w:pPr>
+        <w:pStyle w:val="Paragraphedeliste"/>
+        <w:numPr>
+          <w:ilvl w:val="1"/>
+          <w:numId w:val="7"/>
+        </w:numPr>
+      </w:pPr>
+      <w:r>
+        <w:t>EX : KITTY_SPEED</w:t>
+      </w:r>
+    </w:p>
+    <w:p/>
+    <w:p>
+      <w:pPr>
+        <w:pStyle w:val="Paragraphedeliste"/>
+        <w:numPr>
+          <w:ilvl w:val="0"/>
+          <w:numId w:val="7"/>
+        </w:numPr>
+      </w:pPr>
+      <w:r>
+        <w:t>Les variables adopteront le CamelCase</w:t>
+      </w:r>
+    </w:p>
+    <w:p>
+      <w:pPr>
+        <w:pStyle w:val="Paragraphedeliste"/>
+        <w:numPr>
+          <w:ilvl w:val="1"/>
+          <w:numId w:val="7"/>
+        </w:numPr>
+      </w:pPr>
+      <w:r>
+        <w:t>Ex : mMyCatIsNotACamel</w:t>
+      </w:r>
+    </w:p>
+    <w:p/>
+    <w:p>
+      <w:r>
+        <w:t>Nothing else!</w:t>
+      </w:r>
       <w:bookmarkStart w:id="0" w:name="_GoBack"/>
       <w:bookmarkEnd w:id="0"/>
-    </w:p>
-    <w:p>
-      <w:r>
-        <w:t xml:space="preserve"> </w:t>
-      </w:r>
     </w:p>
     <w:sectPr>
       <w:pgSz w:w="12240" w:h="15840"/>
@@ -142,8 +218,704 @@
       </w:rPr>
     </w:lvl>
   </w:abstractNum>
+  <w:abstractNum w:abstractNumId="1" w15:restartNumberingAfterBreak="0">
+    <w:nsid w:val="0F025F4D"/>
+    <w:multiLevelType w:val="multilevel"/>
+    <w:tmpl w:val="0C0C0021"/>
+    <w:lvl w:ilvl="0">
+      <w:start w:val="1"/>
+      <w:numFmt w:val="bullet"/>
+      <w:lvlText w:val=""/>
+      <w:lvlJc w:val="left"/>
+      <w:pPr>
+        <w:ind w:left="360" w:hanging="360"/>
+      </w:pPr>
+      <w:rPr>
+        <w:rFonts w:ascii="Wingdings" w:hAnsi="Wingdings" w:hint="default"/>
+      </w:rPr>
+    </w:lvl>
+    <w:lvl w:ilvl="1">
+      <w:start w:val="1"/>
+      <w:numFmt w:val="bullet"/>
+      <w:lvlText w:val=""/>
+      <w:lvlJc w:val="left"/>
+      <w:pPr>
+        <w:ind w:left="720" w:hanging="360"/>
+      </w:pPr>
+      <w:rPr>
+        <w:rFonts w:ascii="Wingdings" w:hAnsi="Wingdings" w:hint="default"/>
+      </w:rPr>
+    </w:lvl>
+    <w:lvl w:ilvl="2">
+      <w:start w:val="1"/>
+      <w:numFmt w:val="bullet"/>
+      <w:lvlText w:val=""/>
+      <w:lvlJc w:val="left"/>
+      <w:pPr>
+        <w:ind w:left="1080" w:hanging="360"/>
+      </w:pPr>
+      <w:rPr>
+        <w:rFonts w:ascii="Wingdings" w:hAnsi="Wingdings" w:hint="default"/>
+      </w:rPr>
+    </w:lvl>
+    <w:lvl w:ilvl="3">
+      <w:start w:val="1"/>
+      <w:numFmt w:val="bullet"/>
+      <w:lvlText w:val=""/>
+      <w:lvlJc w:val="left"/>
+      <w:pPr>
+        <w:ind w:left="1440" w:hanging="360"/>
+      </w:pPr>
+      <w:rPr>
+        <w:rFonts w:ascii="Symbol" w:hAnsi="Symbol" w:hint="default"/>
+      </w:rPr>
+    </w:lvl>
+    <w:lvl w:ilvl="4">
+      <w:start w:val="1"/>
+      <w:numFmt w:val="bullet"/>
+      <w:lvlText w:val=""/>
+      <w:lvlJc w:val="left"/>
+      <w:pPr>
+        <w:ind w:left="1800" w:hanging="360"/>
+      </w:pPr>
+      <w:rPr>
+        <w:rFonts w:ascii="Symbol" w:hAnsi="Symbol" w:hint="default"/>
+      </w:rPr>
+    </w:lvl>
+    <w:lvl w:ilvl="5">
+      <w:start w:val="1"/>
+      <w:numFmt w:val="bullet"/>
+      <w:lvlText w:val=""/>
+      <w:lvlJc w:val="left"/>
+      <w:pPr>
+        <w:ind w:left="2160" w:hanging="360"/>
+      </w:pPr>
+      <w:rPr>
+        <w:rFonts w:ascii="Wingdings" w:hAnsi="Wingdings" w:hint="default"/>
+      </w:rPr>
+    </w:lvl>
+    <w:lvl w:ilvl="6">
+      <w:start w:val="1"/>
+      <w:numFmt w:val="bullet"/>
+      <w:lvlText w:val=""/>
+      <w:lvlJc w:val="left"/>
+      <w:pPr>
+        <w:ind w:left="2520" w:hanging="360"/>
+      </w:pPr>
+      <w:rPr>
+        <w:rFonts w:ascii="Wingdings" w:hAnsi="Wingdings" w:hint="default"/>
+      </w:rPr>
+    </w:lvl>
+    <w:lvl w:ilvl="7">
+      <w:start w:val="1"/>
+      <w:numFmt w:val="bullet"/>
+      <w:lvlText w:val=""/>
+      <w:lvlJc w:val="left"/>
+      <w:pPr>
+        <w:ind w:left="2880" w:hanging="360"/>
+      </w:pPr>
+      <w:rPr>
+        <w:rFonts w:ascii="Symbol" w:hAnsi="Symbol" w:hint="default"/>
+      </w:rPr>
+    </w:lvl>
+    <w:lvl w:ilvl="8">
+      <w:start w:val="1"/>
+      <w:numFmt w:val="bullet"/>
+      <w:lvlText w:val=""/>
+      <w:lvlJc w:val="left"/>
+      <w:pPr>
+        <w:ind w:left="3240" w:hanging="360"/>
+      </w:pPr>
+      <w:rPr>
+        <w:rFonts w:ascii="Symbol" w:hAnsi="Symbol" w:hint="default"/>
+      </w:rPr>
+    </w:lvl>
+  </w:abstractNum>
+  <w:abstractNum w:abstractNumId="2" w15:restartNumberingAfterBreak="0">
+    <w:nsid w:val="259B6C01"/>
+    <w:multiLevelType w:val="multilevel"/>
+    <w:tmpl w:val="534850D4"/>
+    <w:lvl w:ilvl="0">
+      <w:start w:val="1"/>
+      <w:numFmt w:val="bullet"/>
+      <w:lvlText w:val=""/>
+      <w:lvlJc w:val="left"/>
+      <w:pPr>
+        <w:ind w:left="360" w:hanging="360"/>
+      </w:pPr>
+      <w:rPr>
+        <w:rFonts w:ascii="Wingdings" w:hAnsi="Wingdings" w:hint="default"/>
+      </w:rPr>
+    </w:lvl>
+    <w:lvl w:ilvl="1">
+      <w:start w:val="1"/>
+      <w:numFmt w:val="bullet"/>
+      <w:lvlText w:val=""/>
+      <w:lvlJc w:val="left"/>
+      <w:pPr>
+        <w:ind w:left="720" w:hanging="360"/>
+      </w:pPr>
+      <w:rPr>
+        <w:rFonts w:ascii="Wingdings" w:hAnsi="Wingdings" w:hint="default"/>
+      </w:rPr>
+    </w:lvl>
+    <w:lvl w:ilvl="2">
+      <w:start w:val="1"/>
+      <w:numFmt w:val="bullet"/>
+      <w:lvlText w:val=""/>
+      <w:lvlJc w:val="left"/>
+      <w:pPr>
+        <w:ind w:left="1080" w:hanging="360"/>
+      </w:pPr>
+      <w:rPr>
+        <w:rFonts w:ascii="Wingdings" w:hAnsi="Wingdings" w:hint="default"/>
+      </w:rPr>
+    </w:lvl>
+    <w:lvl w:ilvl="3">
+      <w:start w:val="1"/>
+      <w:numFmt w:val="bullet"/>
+      <w:lvlText w:val=""/>
+      <w:lvlJc w:val="left"/>
+      <w:pPr>
+        <w:ind w:left="1440" w:hanging="360"/>
+      </w:pPr>
+      <w:rPr>
+        <w:rFonts w:ascii="Symbol" w:hAnsi="Symbol" w:hint="default"/>
+      </w:rPr>
+    </w:lvl>
+    <w:lvl w:ilvl="4">
+      <w:start w:val="1"/>
+      <w:numFmt w:val="bullet"/>
+      <w:lvlText w:val=""/>
+      <w:lvlJc w:val="left"/>
+      <w:pPr>
+        <w:ind w:left="1800" w:hanging="360"/>
+      </w:pPr>
+      <w:rPr>
+        <w:rFonts w:ascii="Symbol" w:hAnsi="Symbol" w:hint="default"/>
+      </w:rPr>
+    </w:lvl>
+    <w:lvl w:ilvl="5">
+      <w:start w:val="1"/>
+      <w:numFmt w:val="bullet"/>
+      <w:lvlText w:val=""/>
+      <w:lvlJc w:val="left"/>
+      <w:pPr>
+        <w:ind w:left="2160" w:hanging="360"/>
+      </w:pPr>
+      <w:rPr>
+        <w:rFonts w:ascii="Wingdings" w:hAnsi="Wingdings" w:hint="default"/>
+      </w:rPr>
+    </w:lvl>
+    <w:lvl w:ilvl="6">
+      <w:start w:val="1"/>
+      <w:numFmt w:val="bullet"/>
+      <w:lvlText w:val=""/>
+      <w:lvlJc w:val="left"/>
+      <w:pPr>
+        <w:ind w:left="2520" w:hanging="360"/>
+      </w:pPr>
+      <w:rPr>
+        <w:rFonts w:ascii="Wingdings" w:hAnsi="Wingdings" w:hint="default"/>
+      </w:rPr>
+    </w:lvl>
+    <w:lvl w:ilvl="7">
+      <w:start w:val="1"/>
+      <w:numFmt w:val="bullet"/>
+      <w:lvlText w:val=""/>
+      <w:lvlJc w:val="left"/>
+      <w:pPr>
+        <w:ind w:left="2880" w:hanging="360"/>
+      </w:pPr>
+      <w:rPr>
+        <w:rFonts w:ascii="Symbol" w:hAnsi="Symbol" w:hint="default"/>
+      </w:rPr>
+    </w:lvl>
+    <w:lvl w:ilvl="8">
+      <w:start w:val="1"/>
+      <w:numFmt w:val="bullet"/>
+      <w:lvlText w:val=""/>
+      <w:lvlJc w:val="left"/>
+      <w:pPr>
+        <w:ind w:left="3240" w:hanging="360"/>
+      </w:pPr>
+      <w:rPr>
+        <w:rFonts w:ascii="Symbol" w:hAnsi="Symbol" w:hint="default"/>
+      </w:rPr>
+    </w:lvl>
+  </w:abstractNum>
+  <w:abstractNum w:abstractNumId="3" w15:restartNumberingAfterBreak="0">
+    <w:nsid w:val="31540E40"/>
+    <w:multiLevelType w:val="hybridMultilevel"/>
+    <w:tmpl w:val="CB3C4344"/>
+    <w:lvl w:ilvl="0" w:tplc="0C0C0005">
+      <w:start w:val="1"/>
+      <w:numFmt w:val="bullet"/>
+      <w:lvlText w:val=""/>
+      <w:lvlJc w:val="left"/>
+      <w:pPr>
+        <w:ind w:left="720" w:hanging="360"/>
+      </w:pPr>
+      <w:rPr>
+        <w:rFonts w:ascii="Wingdings" w:hAnsi="Wingdings" w:hint="default"/>
+      </w:rPr>
+    </w:lvl>
+    <w:lvl w:ilvl="1" w:tplc="0C0C0003" w:tentative="1">
+      <w:start w:val="1"/>
+      <w:numFmt w:val="bullet"/>
+      <w:lvlText w:val="o"/>
+      <w:lvlJc w:val="left"/>
+      <w:pPr>
+        <w:ind w:left="1440" w:hanging="360"/>
+      </w:pPr>
+      <w:rPr>
+        <w:rFonts w:ascii="Courier New" w:hAnsi="Courier New" w:cs="Courier New" w:hint="default"/>
+      </w:rPr>
+    </w:lvl>
+    <w:lvl w:ilvl="2" w:tplc="0C0C0005" w:tentative="1">
+      <w:start w:val="1"/>
+      <w:numFmt w:val="bullet"/>
+      <w:lvlText w:val=""/>
+      <w:lvlJc w:val="left"/>
+      <w:pPr>
+        <w:ind w:left="2160" w:hanging="360"/>
+      </w:pPr>
+      <w:rPr>
+        <w:rFonts w:ascii="Wingdings" w:hAnsi="Wingdings" w:hint="default"/>
+      </w:rPr>
+    </w:lvl>
+    <w:lvl w:ilvl="3" w:tplc="0C0C0001" w:tentative="1">
+      <w:start w:val="1"/>
+      <w:numFmt w:val="bullet"/>
+      <w:lvlText w:val=""/>
+      <w:lvlJc w:val="left"/>
+      <w:pPr>
+        <w:ind w:left="2880" w:hanging="360"/>
+      </w:pPr>
+      <w:rPr>
+        <w:rFonts w:ascii="Symbol" w:hAnsi="Symbol" w:hint="default"/>
+      </w:rPr>
+    </w:lvl>
+    <w:lvl w:ilvl="4" w:tplc="0C0C0003" w:tentative="1">
+      <w:start w:val="1"/>
+      <w:numFmt w:val="bullet"/>
+      <w:lvlText w:val="o"/>
+      <w:lvlJc w:val="left"/>
+      <w:pPr>
+        <w:ind w:left="3600" w:hanging="360"/>
+      </w:pPr>
+      <w:rPr>
+        <w:rFonts w:ascii="Courier New" w:hAnsi="Courier New" w:cs="Courier New" w:hint="default"/>
+      </w:rPr>
+    </w:lvl>
+    <w:lvl w:ilvl="5" w:tplc="0C0C0005" w:tentative="1">
+      <w:start w:val="1"/>
+      <w:numFmt w:val="bullet"/>
+      <w:lvlText w:val=""/>
+      <w:lvlJc w:val="left"/>
+      <w:pPr>
+        <w:ind w:left="4320" w:hanging="360"/>
+      </w:pPr>
+      <w:rPr>
+        <w:rFonts w:ascii="Wingdings" w:hAnsi="Wingdings" w:hint="default"/>
+      </w:rPr>
+    </w:lvl>
+    <w:lvl w:ilvl="6" w:tplc="0C0C0001" w:tentative="1">
+      <w:start w:val="1"/>
+      <w:numFmt w:val="bullet"/>
+      <w:lvlText w:val=""/>
+      <w:lvlJc w:val="left"/>
+      <w:pPr>
+        <w:ind w:left="5040" w:hanging="360"/>
+      </w:pPr>
+      <w:rPr>
+        <w:rFonts w:ascii="Symbol" w:hAnsi="Symbol" w:hint="default"/>
+      </w:rPr>
+    </w:lvl>
+    <w:lvl w:ilvl="7" w:tplc="0C0C0003" w:tentative="1">
+      <w:start w:val="1"/>
+      <w:numFmt w:val="bullet"/>
+      <w:lvlText w:val="o"/>
+      <w:lvlJc w:val="left"/>
+      <w:pPr>
+        <w:ind w:left="5760" w:hanging="360"/>
+      </w:pPr>
+      <w:rPr>
+        <w:rFonts w:ascii="Courier New" w:hAnsi="Courier New" w:cs="Courier New" w:hint="default"/>
+      </w:rPr>
+    </w:lvl>
+    <w:lvl w:ilvl="8" w:tplc="0C0C0005" w:tentative="1">
+      <w:start w:val="1"/>
+      <w:numFmt w:val="bullet"/>
+      <w:lvlText w:val=""/>
+      <w:lvlJc w:val="left"/>
+      <w:pPr>
+        <w:ind w:left="6480" w:hanging="360"/>
+      </w:pPr>
+      <w:rPr>
+        <w:rFonts w:ascii="Wingdings" w:hAnsi="Wingdings" w:hint="default"/>
+      </w:rPr>
+    </w:lvl>
+  </w:abstractNum>
+  <w:abstractNum w:abstractNumId="4" w15:restartNumberingAfterBreak="0">
+    <w:nsid w:val="406A76EE"/>
+    <w:multiLevelType w:val="hybridMultilevel"/>
+    <w:tmpl w:val="C8C819EE"/>
+    <w:lvl w:ilvl="0" w:tplc="0C0C0003">
+      <w:start w:val="1"/>
+      <w:numFmt w:val="bullet"/>
+      <w:lvlText w:val="o"/>
+      <w:lvlJc w:val="left"/>
+      <w:pPr>
+        <w:ind w:left="1068" w:hanging="360"/>
+      </w:pPr>
+      <w:rPr>
+        <w:rFonts w:ascii="Courier New" w:hAnsi="Courier New" w:cs="Courier New" w:hint="default"/>
+      </w:rPr>
+    </w:lvl>
+    <w:lvl w:ilvl="1" w:tplc="0C0C0003" w:tentative="1">
+      <w:start w:val="1"/>
+      <w:numFmt w:val="bullet"/>
+      <w:lvlText w:val="o"/>
+      <w:lvlJc w:val="left"/>
+      <w:pPr>
+        <w:ind w:left="1788" w:hanging="360"/>
+      </w:pPr>
+      <w:rPr>
+        <w:rFonts w:ascii="Courier New" w:hAnsi="Courier New" w:cs="Courier New" w:hint="default"/>
+      </w:rPr>
+    </w:lvl>
+    <w:lvl w:ilvl="2" w:tplc="0C0C0005" w:tentative="1">
+      <w:start w:val="1"/>
+      <w:numFmt w:val="bullet"/>
+      <w:lvlText w:val=""/>
+      <w:lvlJc w:val="left"/>
+      <w:pPr>
+        <w:ind w:left="2508" w:hanging="360"/>
+      </w:pPr>
+      <w:rPr>
+        <w:rFonts w:ascii="Wingdings" w:hAnsi="Wingdings" w:hint="default"/>
+      </w:rPr>
+    </w:lvl>
+    <w:lvl w:ilvl="3" w:tplc="0C0C0001" w:tentative="1">
+      <w:start w:val="1"/>
+      <w:numFmt w:val="bullet"/>
+      <w:lvlText w:val=""/>
+      <w:lvlJc w:val="left"/>
+      <w:pPr>
+        <w:ind w:left="3228" w:hanging="360"/>
+      </w:pPr>
+      <w:rPr>
+        <w:rFonts w:ascii="Symbol" w:hAnsi="Symbol" w:hint="default"/>
+      </w:rPr>
+    </w:lvl>
+    <w:lvl w:ilvl="4" w:tplc="0C0C0003" w:tentative="1">
+      <w:start w:val="1"/>
+      <w:numFmt w:val="bullet"/>
+      <w:lvlText w:val="o"/>
+      <w:lvlJc w:val="left"/>
+      <w:pPr>
+        <w:ind w:left="3948" w:hanging="360"/>
+      </w:pPr>
+      <w:rPr>
+        <w:rFonts w:ascii="Courier New" w:hAnsi="Courier New" w:cs="Courier New" w:hint="default"/>
+      </w:rPr>
+    </w:lvl>
+    <w:lvl w:ilvl="5" w:tplc="0C0C0005" w:tentative="1">
+      <w:start w:val="1"/>
+      <w:numFmt w:val="bullet"/>
+      <w:lvlText w:val=""/>
+      <w:lvlJc w:val="left"/>
+      <w:pPr>
+        <w:ind w:left="4668" w:hanging="360"/>
+      </w:pPr>
+      <w:rPr>
+        <w:rFonts w:ascii="Wingdings" w:hAnsi="Wingdings" w:hint="default"/>
+      </w:rPr>
+    </w:lvl>
+    <w:lvl w:ilvl="6" w:tplc="0C0C0001" w:tentative="1">
+      <w:start w:val="1"/>
+      <w:numFmt w:val="bullet"/>
+      <w:lvlText w:val=""/>
+      <w:lvlJc w:val="left"/>
+      <w:pPr>
+        <w:ind w:left="5388" w:hanging="360"/>
+      </w:pPr>
+      <w:rPr>
+        <w:rFonts w:ascii="Symbol" w:hAnsi="Symbol" w:hint="default"/>
+      </w:rPr>
+    </w:lvl>
+    <w:lvl w:ilvl="7" w:tplc="0C0C0003" w:tentative="1">
+      <w:start w:val="1"/>
+      <w:numFmt w:val="bullet"/>
+      <w:lvlText w:val="o"/>
+      <w:lvlJc w:val="left"/>
+      <w:pPr>
+        <w:ind w:left="6108" w:hanging="360"/>
+      </w:pPr>
+      <w:rPr>
+        <w:rFonts w:ascii="Courier New" w:hAnsi="Courier New" w:cs="Courier New" w:hint="default"/>
+      </w:rPr>
+    </w:lvl>
+    <w:lvl w:ilvl="8" w:tplc="0C0C0005" w:tentative="1">
+      <w:start w:val="1"/>
+      <w:numFmt w:val="bullet"/>
+      <w:lvlText w:val=""/>
+      <w:lvlJc w:val="left"/>
+      <w:pPr>
+        <w:ind w:left="6828" w:hanging="360"/>
+      </w:pPr>
+      <w:rPr>
+        <w:rFonts w:ascii="Wingdings" w:hAnsi="Wingdings" w:hint="default"/>
+      </w:rPr>
+    </w:lvl>
+  </w:abstractNum>
+  <w:abstractNum w:abstractNumId="5" w15:restartNumberingAfterBreak="0">
+    <w:nsid w:val="4C713D2B"/>
+    <w:multiLevelType w:val="hybridMultilevel"/>
+    <w:tmpl w:val="A5BE0B08"/>
+    <w:lvl w:ilvl="0" w:tplc="0C0C0005">
+      <w:start w:val="1"/>
+      <w:numFmt w:val="bullet"/>
+      <w:lvlText w:val=""/>
+      <w:lvlJc w:val="left"/>
+      <w:pPr>
+        <w:ind w:left="360" w:hanging="360"/>
+      </w:pPr>
+      <w:rPr>
+        <w:rFonts w:ascii="Wingdings" w:hAnsi="Wingdings" w:hint="default"/>
+      </w:rPr>
+    </w:lvl>
+    <w:lvl w:ilvl="1" w:tplc="0C0C0003">
+      <w:start w:val="1"/>
+      <w:numFmt w:val="bullet"/>
+      <w:lvlText w:val="o"/>
+      <w:lvlJc w:val="left"/>
+      <w:pPr>
+        <w:ind w:left="1080" w:hanging="360"/>
+      </w:pPr>
+      <w:rPr>
+        <w:rFonts w:ascii="Courier New" w:hAnsi="Courier New" w:cs="Courier New" w:hint="default"/>
+      </w:rPr>
+    </w:lvl>
+    <w:lvl w:ilvl="2" w:tplc="0C0C0005" w:tentative="1">
+      <w:start w:val="1"/>
+      <w:numFmt w:val="bullet"/>
+      <w:lvlText w:val=""/>
+      <w:lvlJc w:val="left"/>
+      <w:pPr>
+        <w:ind w:left="1800" w:hanging="360"/>
+      </w:pPr>
+      <w:rPr>
+        <w:rFonts w:ascii="Wingdings" w:hAnsi="Wingdings" w:hint="default"/>
+      </w:rPr>
+    </w:lvl>
+    <w:lvl w:ilvl="3" w:tplc="0C0C0001" w:tentative="1">
+      <w:start w:val="1"/>
+      <w:numFmt w:val="bullet"/>
+      <w:lvlText w:val=""/>
+      <w:lvlJc w:val="left"/>
+      <w:pPr>
+        <w:ind w:left="2520" w:hanging="360"/>
+      </w:pPr>
+      <w:rPr>
+        <w:rFonts w:ascii="Symbol" w:hAnsi="Symbol" w:hint="default"/>
+      </w:rPr>
+    </w:lvl>
+    <w:lvl w:ilvl="4" w:tplc="0C0C0003" w:tentative="1">
+      <w:start w:val="1"/>
+      <w:numFmt w:val="bullet"/>
+      <w:lvlText w:val="o"/>
+      <w:lvlJc w:val="left"/>
+      <w:pPr>
+        <w:ind w:left="3240" w:hanging="360"/>
+      </w:pPr>
+      <w:rPr>
+        <w:rFonts w:ascii="Courier New" w:hAnsi="Courier New" w:cs="Courier New" w:hint="default"/>
+      </w:rPr>
+    </w:lvl>
+    <w:lvl w:ilvl="5" w:tplc="0C0C0005" w:tentative="1">
+      <w:start w:val="1"/>
+      <w:numFmt w:val="bullet"/>
+      <w:lvlText w:val=""/>
+      <w:lvlJc w:val="left"/>
+      <w:pPr>
+        <w:ind w:left="3960" w:hanging="360"/>
+      </w:pPr>
+      <w:rPr>
+        <w:rFonts w:ascii="Wingdings" w:hAnsi="Wingdings" w:hint="default"/>
+      </w:rPr>
+    </w:lvl>
+    <w:lvl w:ilvl="6" w:tplc="0C0C0001" w:tentative="1">
+      <w:start w:val="1"/>
+      <w:numFmt w:val="bullet"/>
+      <w:lvlText w:val=""/>
+      <w:lvlJc w:val="left"/>
+      <w:pPr>
+        <w:ind w:left="4680" w:hanging="360"/>
+      </w:pPr>
+      <w:rPr>
+        <w:rFonts w:ascii="Symbol" w:hAnsi="Symbol" w:hint="default"/>
+      </w:rPr>
+    </w:lvl>
+    <w:lvl w:ilvl="7" w:tplc="0C0C0003" w:tentative="1">
+      <w:start w:val="1"/>
+      <w:numFmt w:val="bullet"/>
+      <w:lvlText w:val="o"/>
+      <w:lvlJc w:val="left"/>
+      <w:pPr>
+        <w:ind w:left="5400" w:hanging="360"/>
+      </w:pPr>
+      <w:rPr>
+        <w:rFonts w:ascii="Courier New" w:hAnsi="Courier New" w:cs="Courier New" w:hint="default"/>
+      </w:rPr>
+    </w:lvl>
+    <w:lvl w:ilvl="8" w:tplc="0C0C0005" w:tentative="1">
+      <w:start w:val="1"/>
+      <w:numFmt w:val="bullet"/>
+      <w:lvlText w:val=""/>
+      <w:lvlJc w:val="left"/>
+      <w:pPr>
+        <w:ind w:left="6120" w:hanging="360"/>
+      </w:pPr>
+      <w:rPr>
+        <w:rFonts w:ascii="Wingdings" w:hAnsi="Wingdings" w:hint="default"/>
+      </w:rPr>
+    </w:lvl>
+  </w:abstractNum>
+  <w:abstractNum w:abstractNumId="6" w15:restartNumberingAfterBreak="0">
+    <w:nsid w:val="5FCB2CF3"/>
+    <w:multiLevelType w:val="hybridMultilevel"/>
+    <w:tmpl w:val="60921EE8"/>
+    <w:lvl w:ilvl="0" w:tplc="0C0C0001">
+      <w:start w:val="1"/>
+      <w:numFmt w:val="bullet"/>
+      <w:lvlText w:val=""/>
+      <w:lvlJc w:val="left"/>
+      <w:pPr>
+        <w:ind w:left="774" w:hanging="360"/>
+      </w:pPr>
+      <w:rPr>
+        <w:rFonts w:ascii="Symbol" w:hAnsi="Symbol" w:hint="default"/>
+      </w:rPr>
+    </w:lvl>
+    <w:lvl w:ilvl="1" w:tplc="0C0C0003" w:tentative="1">
+      <w:start w:val="1"/>
+      <w:numFmt w:val="bullet"/>
+      <w:lvlText w:val="o"/>
+      <w:lvlJc w:val="left"/>
+      <w:pPr>
+        <w:ind w:left="1494" w:hanging="360"/>
+      </w:pPr>
+      <w:rPr>
+        <w:rFonts w:ascii="Courier New" w:hAnsi="Courier New" w:cs="Courier New" w:hint="default"/>
+      </w:rPr>
+    </w:lvl>
+    <w:lvl w:ilvl="2" w:tplc="0C0C0005" w:tentative="1">
+      <w:start w:val="1"/>
+      <w:numFmt w:val="bullet"/>
+      <w:lvlText w:val=""/>
+      <w:lvlJc w:val="left"/>
+      <w:pPr>
+        <w:ind w:left="2214" w:hanging="360"/>
+      </w:pPr>
+      <w:rPr>
+        <w:rFonts w:ascii="Wingdings" w:hAnsi="Wingdings" w:hint="default"/>
+      </w:rPr>
+    </w:lvl>
+    <w:lvl w:ilvl="3" w:tplc="0C0C0001" w:tentative="1">
+      <w:start w:val="1"/>
+      <w:numFmt w:val="bullet"/>
+      <w:lvlText w:val=""/>
+      <w:lvlJc w:val="left"/>
+      <w:pPr>
+        <w:ind w:left="2934" w:hanging="360"/>
+      </w:pPr>
+      <w:rPr>
+        <w:rFonts w:ascii="Symbol" w:hAnsi="Symbol" w:hint="default"/>
+      </w:rPr>
+    </w:lvl>
+    <w:lvl w:ilvl="4" w:tplc="0C0C0003" w:tentative="1">
+      <w:start w:val="1"/>
+      <w:numFmt w:val="bullet"/>
+      <w:lvlText w:val="o"/>
+      <w:lvlJc w:val="left"/>
+      <w:pPr>
+        <w:ind w:left="3654" w:hanging="360"/>
+      </w:pPr>
+      <w:rPr>
+        <w:rFonts w:ascii="Courier New" w:hAnsi="Courier New" w:cs="Courier New" w:hint="default"/>
+      </w:rPr>
+    </w:lvl>
+    <w:lvl w:ilvl="5" w:tplc="0C0C0005" w:tentative="1">
+      <w:start w:val="1"/>
+      <w:numFmt w:val="bullet"/>
+      <w:lvlText w:val=""/>
+      <w:lvlJc w:val="left"/>
+      <w:pPr>
+        <w:ind w:left="4374" w:hanging="360"/>
+      </w:pPr>
+      <w:rPr>
+        <w:rFonts w:ascii="Wingdings" w:hAnsi="Wingdings" w:hint="default"/>
+      </w:rPr>
+    </w:lvl>
+    <w:lvl w:ilvl="6" w:tplc="0C0C0001" w:tentative="1">
+      <w:start w:val="1"/>
+      <w:numFmt w:val="bullet"/>
+      <w:lvlText w:val=""/>
+      <w:lvlJc w:val="left"/>
+      <w:pPr>
+        <w:ind w:left="5094" w:hanging="360"/>
+      </w:pPr>
+      <w:rPr>
+        <w:rFonts w:ascii="Symbol" w:hAnsi="Symbol" w:hint="default"/>
+      </w:rPr>
+    </w:lvl>
+    <w:lvl w:ilvl="7" w:tplc="0C0C0003" w:tentative="1">
+      <w:start w:val="1"/>
+      <w:numFmt w:val="bullet"/>
+      <w:lvlText w:val="o"/>
+      <w:lvlJc w:val="left"/>
+      <w:pPr>
+        <w:ind w:left="5814" w:hanging="360"/>
+      </w:pPr>
+      <w:rPr>
+        <w:rFonts w:ascii="Courier New" w:hAnsi="Courier New" w:cs="Courier New" w:hint="default"/>
+      </w:rPr>
+    </w:lvl>
+    <w:lvl w:ilvl="8" w:tplc="0C0C0005" w:tentative="1">
+      <w:start w:val="1"/>
+      <w:numFmt w:val="bullet"/>
+      <w:lvlText w:val=""/>
+      <w:lvlJc w:val="left"/>
+      <w:pPr>
+        <w:ind w:left="6534" w:hanging="360"/>
+      </w:pPr>
+      <w:rPr>
+        <w:rFonts w:ascii="Wingdings" w:hAnsi="Wingdings" w:hint="default"/>
+      </w:rPr>
+    </w:lvl>
+  </w:abstractNum>
   <w:num w:numId="1">
     <w:abstractNumId w:val="0"/>
+  </w:num>
+  <w:num w:numId="2">
+    <w:abstractNumId w:val="6"/>
+  </w:num>
+  <w:num w:numId="3">
+    <w:abstractNumId w:val="1"/>
+  </w:num>
+  <w:num w:numId="4">
+    <w:abstractNumId w:val="2"/>
+  </w:num>
+  <w:num w:numId="5">
+    <w:abstractNumId w:val="4"/>
+  </w:num>
+  <w:num w:numId="6">
+    <w:abstractNumId w:val="3"/>
+  </w:num>
+  <w:num w:numId="7">
+    <w:abstractNumId w:val="5"/>
   </w:num>
 </w:numbering>
 </file>
@@ -1486,7 +2258,7 @@
 </file>
 
 <file path=customXml/itemProps1.xml><?xml version="1.0" encoding="utf-8"?>
-<ds:datastoreItem xmlns:ds="http://schemas.openxmlformats.org/officeDocument/2006/customXml" ds:itemID="{DBA62FB3-8458-4516-9006-C0B350A07C5E}">
+<ds:datastoreItem xmlns:ds="http://schemas.openxmlformats.org/officeDocument/2006/customXml" ds:itemID="{CA36D6D3-D65E-46C9-B71D-B73BC302EA72}">
   <ds:schemaRefs>
     <ds:schemaRef ds:uri="http://schemas.openxmlformats.org/officeDocument/2006/bibliography"/>
   </ds:schemaRefs>

</xml_diff>

<commit_message>
Hierarchie d'assets modifié, règle de nomantelature mis à jour pour inclure le placement de braquets.
</commit_message>
<xml_diff>
--- a/Règles de Nomantelature.docx
+++ b/Règles de Nomantelature.docx
@@ -35,7 +35,6 @@
         <w:t>Ex : mVelocity</w:t>
       </w:r>
     </w:p>
-    <w:p/>
     <w:p>
       <w:pPr>
         <w:pStyle w:val="Paragraphedeliste"/>
@@ -60,7 +59,6 @@
         <w:t>EX : KITTY_SPEED</w:t>
       </w:r>
     </w:p>
-    <w:p/>
     <w:p>
       <w:pPr>
         <w:pStyle w:val="Paragraphedeliste"/>
@@ -85,13 +83,118 @@
         <w:t>Ex : mMyCatIsNotACamel</w:t>
       </w:r>
     </w:p>
-    <w:p/>
     <w:p>
+      <w:pPr>
+        <w:pStyle w:val="Paragraphedeliste"/>
+        <w:numPr>
+          <w:ilvl w:val="0"/>
+          <w:numId w:val="7"/>
+        </w:numPr>
+      </w:pPr>
       <w:r>
-        <w:t>Nothing else!</w:t>
+        <w:t>Les « brackets » seront toujours positionné sur la ligne suivante</w:t>
+      </w:r>
+    </w:p>
+    <w:p>
+      <w:pPr>
+        <w:pStyle w:val="Paragraphedeliste"/>
+        <w:numPr>
+          <w:ilvl w:val="1"/>
+          <w:numId w:val="7"/>
+        </w:numPr>
+      </w:pPr>
+      <w:r>
+        <w:t xml:space="preserve">EX : </w:t>
       </w:r>
       <w:bookmarkStart w:id="0" w:name="_GoBack"/>
       <w:bookmarkEnd w:id="0"/>
+      <w:r>
+        <w:t>Ma fonction()</w:t>
+      </w:r>
+    </w:p>
+    <w:p>
+      <w:pPr>
+        <w:pStyle w:val="Paragraphedeliste"/>
+        <w:numPr>
+          <w:ilvl w:val="1"/>
+          <w:numId w:val="7"/>
+        </w:numPr>
+      </w:pPr>
+      <w:r>
+        <w:t>{</w:t>
+      </w:r>
+    </w:p>
+    <w:p>
+      <w:pPr>
+        <w:pStyle w:val="Paragraphedeliste"/>
+        <w:numPr>
+          <w:ilvl w:val="1"/>
+          <w:numId w:val="7"/>
+        </w:numPr>
+      </w:pPr>
+      <w:r>
+        <w:t xml:space="preserve"> </w:t>
+      </w:r>
+    </w:p>
+    <w:p>
+      <w:pPr>
+        <w:pStyle w:val="Paragraphedeliste"/>
+        <w:numPr>
+          <w:ilvl w:val="1"/>
+          <w:numId w:val="7"/>
+        </w:numPr>
+      </w:pPr>
+      <w:r>
+        <w:t>}</w:t>
+      </w:r>
+    </w:p>
+    <w:p/>
+    <w:p>
+      <w:pPr>
+        <w:pStyle w:val="Titre1"/>
+      </w:pPr>
+      <w:r>
+        <w:t>Règles de ressources</w:t>
+      </w:r>
+    </w:p>
+    <w:p>
+      <w:pPr>
+        <w:pStyle w:val="Paragraphedeliste"/>
+        <w:numPr>
+          <w:ilvl w:val="0"/>
+          <w:numId w:val="8"/>
+        </w:numPr>
+      </w:pPr>
+      <w:r>
+        <w:t>Les ressources devront être</w:t>
+      </w:r>
+      <w:r>
+        <w:t xml:space="preserve"> nommées à partir de leur objet spécifique</w:t>
+      </w:r>
+    </w:p>
+    <w:p>
+      <w:pPr>
+        <w:pStyle w:val="Paragraphedeliste"/>
+        <w:numPr>
+          <w:ilvl w:val="1"/>
+          <w:numId w:val="8"/>
+        </w:numPr>
+      </w:pPr>
+      <w:r>
+        <w:t>EX : COLLECTABLE_BEEP</w:t>
+      </w:r>
+    </w:p>
+    <w:p>
+      <w:pPr>
+        <w:pStyle w:val="Paragraphedeliste"/>
+        <w:numPr>
+          <w:ilvl w:val="1"/>
+          <w:numId w:val="8"/>
+        </w:numPr>
+      </w:pPr>
+      <w:r>
+        <w:t>EX : PLAYER_RUN</w:t>
+      </w:r>
     </w:p>
     <w:sectPr>
       <w:pgSz w:w="12240" w:h="15840"/>
@@ -673,7 +776,7 @@
   <w:abstractNum w:abstractNumId="5" w15:restartNumberingAfterBreak="0">
     <w:nsid w:val="4C713D2B"/>
     <w:multiLevelType w:val="hybridMultilevel"/>
-    <w:tmpl w:val="A5BE0B08"/>
+    <w:tmpl w:val="9E5A5D10"/>
     <w:lvl w:ilvl="0" w:tplc="0C0C0005">
       <w:start w:val="1"/>
       <w:numFmt w:val="bullet"/>
@@ -698,7 +801,7 @@
         <w:rFonts w:ascii="Courier New" w:hAnsi="Courier New" w:cs="Courier New" w:hint="default"/>
       </w:rPr>
     </w:lvl>
-    <w:lvl w:ilvl="2" w:tplc="0C0C0005" w:tentative="1">
+    <w:lvl w:ilvl="2" w:tplc="0C0C0005">
       <w:start w:val="1"/>
       <w:numFmt w:val="bullet"/>
       <w:lvlText w:val=""/>
@@ -890,6 +993,119 @@
       <w:lvlJc w:val="left"/>
       <w:pPr>
         <w:ind w:left="6534" w:hanging="360"/>
+      </w:pPr>
+      <w:rPr>
+        <w:rFonts w:ascii="Wingdings" w:hAnsi="Wingdings" w:hint="default"/>
+      </w:rPr>
+    </w:lvl>
+  </w:abstractNum>
+  <w:abstractNum w:abstractNumId="7" w15:restartNumberingAfterBreak="0">
+    <w:nsid w:val="73F96C22"/>
+    <w:multiLevelType w:val="hybridMultilevel"/>
+    <w:tmpl w:val="2158B812"/>
+    <w:lvl w:ilvl="0" w:tplc="0C0C0003">
+      <w:start w:val="1"/>
+      <w:numFmt w:val="bullet"/>
+      <w:lvlText w:val="o"/>
+      <w:lvlJc w:val="left"/>
+      <w:pPr>
+        <w:ind w:left="360" w:hanging="360"/>
+      </w:pPr>
+      <w:rPr>
+        <w:rFonts w:ascii="Courier New" w:hAnsi="Courier New" w:cs="Courier New" w:hint="default"/>
+      </w:rPr>
+    </w:lvl>
+    <w:lvl w:ilvl="1" w:tplc="0C0C0003">
+      <w:start w:val="1"/>
+      <w:numFmt w:val="bullet"/>
+      <w:lvlText w:val="o"/>
+      <w:lvlJc w:val="left"/>
+      <w:pPr>
+        <w:ind w:left="720" w:hanging="360"/>
+      </w:pPr>
+      <w:rPr>
+        <w:rFonts w:ascii="Courier New" w:hAnsi="Courier New" w:cs="Courier New" w:hint="default"/>
+      </w:rPr>
+    </w:lvl>
+    <w:lvl w:ilvl="2" w:tplc="0C0C0005" w:tentative="1">
+      <w:start w:val="1"/>
+      <w:numFmt w:val="bullet"/>
+      <w:lvlText w:val=""/>
+      <w:lvlJc w:val="left"/>
+      <w:pPr>
+        <w:ind w:left="1440" w:hanging="360"/>
+      </w:pPr>
+      <w:rPr>
+        <w:rFonts w:ascii="Wingdings" w:hAnsi="Wingdings" w:hint="default"/>
+      </w:rPr>
+    </w:lvl>
+    <w:lvl w:ilvl="3" w:tplc="0C0C0001" w:tentative="1">
+      <w:start w:val="1"/>
+      <w:numFmt w:val="bullet"/>
+      <w:lvlText w:val=""/>
+      <w:lvlJc w:val="left"/>
+      <w:pPr>
+        <w:ind w:left="2160" w:hanging="360"/>
+      </w:pPr>
+      <w:rPr>
+        <w:rFonts w:ascii="Symbol" w:hAnsi="Symbol" w:hint="default"/>
+      </w:rPr>
+    </w:lvl>
+    <w:lvl w:ilvl="4" w:tplc="0C0C0003" w:tentative="1">
+      <w:start w:val="1"/>
+      <w:numFmt w:val="bullet"/>
+      <w:lvlText w:val="o"/>
+      <w:lvlJc w:val="left"/>
+      <w:pPr>
+        <w:ind w:left="2880" w:hanging="360"/>
+      </w:pPr>
+      <w:rPr>
+        <w:rFonts w:ascii="Courier New" w:hAnsi="Courier New" w:cs="Courier New" w:hint="default"/>
+      </w:rPr>
+    </w:lvl>
+    <w:lvl w:ilvl="5" w:tplc="0C0C0005" w:tentative="1">
+      <w:start w:val="1"/>
+      <w:numFmt w:val="bullet"/>
+      <w:lvlText w:val=""/>
+      <w:lvlJc w:val="left"/>
+      <w:pPr>
+        <w:ind w:left="3600" w:hanging="360"/>
+      </w:pPr>
+      <w:rPr>
+        <w:rFonts w:ascii="Wingdings" w:hAnsi="Wingdings" w:hint="default"/>
+      </w:rPr>
+    </w:lvl>
+    <w:lvl w:ilvl="6" w:tplc="0C0C0001" w:tentative="1">
+      <w:start w:val="1"/>
+      <w:numFmt w:val="bullet"/>
+      <w:lvlText w:val=""/>
+      <w:lvlJc w:val="left"/>
+      <w:pPr>
+        <w:ind w:left="4320" w:hanging="360"/>
+      </w:pPr>
+      <w:rPr>
+        <w:rFonts w:ascii="Symbol" w:hAnsi="Symbol" w:hint="default"/>
+      </w:rPr>
+    </w:lvl>
+    <w:lvl w:ilvl="7" w:tplc="0C0C0003" w:tentative="1">
+      <w:start w:val="1"/>
+      <w:numFmt w:val="bullet"/>
+      <w:lvlText w:val="o"/>
+      <w:lvlJc w:val="left"/>
+      <w:pPr>
+        <w:ind w:left="5040" w:hanging="360"/>
+      </w:pPr>
+      <w:rPr>
+        <w:rFonts w:ascii="Courier New" w:hAnsi="Courier New" w:cs="Courier New" w:hint="default"/>
+      </w:rPr>
+    </w:lvl>
+    <w:lvl w:ilvl="8" w:tplc="0C0C0005" w:tentative="1">
+      <w:start w:val="1"/>
+      <w:numFmt w:val="bullet"/>
+      <w:lvlText w:val=""/>
+      <w:lvlJc w:val="left"/>
+      <w:pPr>
+        <w:ind w:left="5760" w:hanging="360"/>
       </w:pPr>
       <w:rPr>
         <w:rFonts w:ascii="Wingdings" w:hAnsi="Wingdings" w:hint="default"/>
@@ -916,6 +1132,9 @@
   </w:num>
   <w:num w:numId="7">
     <w:abstractNumId w:val="5"/>
+  </w:num>
+  <w:num w:numId="8">
+    <w:abstractNumId w:val="7"/>
   </w:num>
 </w:numbering>
 </file>
@@ -2258,7 +2477,7 @@
 </file>
 
 <file path=customXml/itemProps1.xml><?xml version="1.0" encoding="utf-8"?>
-<ds:datastoreItem xmlns:ds="http://schemas.openxmlformats.org/officeDocument/2006/customXml" ds:itemID="{CA36D6D3-D65E-46C9-B71D-B73BC302EA72}">
+<ds:datastoreItem xmlns:ds="http://schemas.openxmlformats.org/officeDocument/2006/customXml" ds:itemID="{1E93644F-80A0-4314-A7C9-BA0ABA43D4F8}">
   <ds:schemaRefs>
     <ds:schemaRef ds:uri="http://schemas.openxmlformats.org/officeDocument/2006/bibliography"/>
   </ds:schemaRefs>

</xml_diff>